<commit_message>
Started work on the research document
</commit_message>
<xml_diff>
--- a/FYP-Documents/Project Report.docx
+++ b/FYP-Documents/Project Report.docx
@@ -1062,6 +1062,7 @@
     <w:p>
       <w:pPr>
         <w:pStyle w:val="Heading1"/>
+        <w:jc w:val="center"/>
         <w:rPr>
           <w:sz w:val="24"/>
           <w:szCs w:val="24"/>
@@ -1077,189 +1078,368 @@
       </w:r>
       <w:bookmarkEnd w:id="1"/>
     </w:p>
+    <w:p>
+      <w:pPr>
+        <w:jc w:val="center"/>
+      </w:pPr>
+      <w:r>
+        <w:t>The</w:t>
+      </w:r>
+      <w:r>
+        <w:t xml:space="preserve"> Real Time Strategy </w:t>
+      </w:r>
+      <w:r>
+        <w:t xml:space="preserve">Game </w:t>
+      </w:r>
+      <w:r>
+        <w:t xml:space="preserve">Genre </w:t>
+      </w:r>
+      <w:r>
+        <w:t xml:space="preserve">has provided a concrete and effective method to allow researchers to introduce and study </w:t>
+      </w:r>
+      <w:r>
+        <w:t xml:space="preserve">complex </w:t>
+      </w:r>
+      <w:r>
+        <w:t>algorithms</w:t>
+      </w:r>
+      <w:r>
+        <w:t xml:space="preserve"> that adapt its evolving landscape</w:t>
+      </w:r>
+      <w:r>
+        <w:t xml:space="preserve">. </w:t>
+      </w:r>
+      <w:r>
+        <w:t xml:space="preserve">The popular RTS game </w:t>
+      </w:r>
+      <w:proofErr w:type="spellStart"/>
+      <w:r>
+        <w:t>Starcraft</w:t>
+      </w:r>
+      <w:proofErr w:type="spellEnd"/>
+      <w:r>
+        <w:t xml:space="preserve"> (SC) and its sequel </w:t>
+      </w:r>
+      <w:proofErr w:type="spellStart"/>
+      <w:r>
+        <w:t>Starcraft</w:t>
+      </w:r>
+      <w:proofErr w:type="spellEnd"/>
+      <w:r>
+        <w:t xml:space="preserve"> II (SC2) has been utilised as a basis for developing </w:t>
+      </w:r>
+      <w:r>
+        <w:t xml:space="preserve">Deep and Reinforced Learning algorithms to further the research on Artificial Intelligence. Previous researchers have constructed a framework </w:t>
+      </w:r>
+      <w:r>
+        <w:t>to build from that allows others to create and expand their own algorithms as they see fit with great success</w:t>
+      </w:r>
+      <w:r>
+        <w:t>.</w:t>
+      </w:r>
+    </w:p>
+    <w:p>
+      <w:pPr>
+        <w:pStyle w:val="ReportGuidelines"/>
+        <w:rPr>
+          <w:szCs w:val="24"/>
+        </w:rPr>
+      </w:pPr>
+      <w:r>
+        <w:rPr>
+          <w:szCs w:val="24"/>
+        </w:rPr>
+        <w:t>My project focuses on creating an entirely new</w:t>
+      </w:r>
+      <w:r>
+        <w:rPr>
+          <w:szCs w:val="24"/>
+        </w:rPr>
+        <w:t>,</w:t>
+      </w:r>
+      <w:r>
+        <w:rPr>
+          <w:szCs w:val="24"/>
+        </w:rPr>
+        <w:t xml:space="preserve"> </w:t>
+      </w:r>
+      <w:r>
+        <w:rPr>
+          <w:szCs w:val="24"/>
+        </w:rPr>
+        <w:t xml:space="preserve">smaller scale RTS </w:t>
+      </w:r>
+      <w:r>
+        <w:rPr>
+          <w:szCs w:val="24"/>
+        </w:rPr>
+        <w:t xml:space="preserve">game </w:t>
+      </w:r>
+      <w:r>
+        <w:rPr>
+          <w:szCs w:val="24"/>
+        </w:rPr>
+        <w:t xml:space="preserve">that implements the Reinforcement Learning algorithm as a core concept. The idea is to create a basic environment that allows the algorithm to achieve </w:t>
+      </w:r>
+      <w:r>
+        <w:rPr>
+          <w:szCs w:val="24"/>
+        </w:rPr>
+        <w:t xml:space="preserve">a simple </w:t>
+      </w:r>
+      <w:r>
+        <w:rPr>
+          <w:szCs w:val="24"/>
+        </w:rPr>
+        <w:t>goal</w:t>
+      </w:r>
+      <w:r>
+        <w:rPr>
+          <w:szCs w:val="24"/>
+        </w:rPr>
+        <w:t xml:space="preserve"> through the mechanics of the game</w:t>
+      </w:r>
+      <w:r>
+        <w:rPr>
+          <w:szCs w:val="24"/>
+        </w:rPr>
+        <w:t>. In the end I want it to be able</w:t>
+      </w:r>
+      <w:r>
+        <w:rPr>
+          <w:szCs w:val="24"/>
+        </w:rPr>
+        <w:t xml:space="preserve"> face off against a human opponent and to see how it adapts.</w:t>
+      </w:r>
+    </w:p>
+    <w:p>
+      <w:pPr>
+        <w:pStyle w:val="Heading1"/>
+        <w:rPr>
+          <w:sz w:val="24"/>
+          <w:szCs w:val="24"/>
+        </w:rPr>
+      </w:pPr>
+      <w:bookmarkStart w:id="2" w:name="_Toc54714375"/>
+      <w:r>
+        <w:rPr>
+          <w:sz w:val="24"/>
+          <w:szCs w:val="24"/>
+        </w:rPr>
+        <w:t>Project I</w:t>
+      </w:r>
+      <w:r>
+        <w:rPr>
+          <w:sz w:val="24"/>
+          <w:szCs w:val="24"/>
+        </w:rPr>
+        <w:t>ntroduction</w:t>
+      </w:r>
+      <w:r>
+        <w:rPr>
+          <w:sz w:val="24"/>
+          <w:szCs w:val="24"/>
+        </w:rPr>
+        <w:t xml:space="preserve"> and</w:t>
+      </w:r>
+      <w:r>
+        <w:rPr>
+          <w:sz w:val="24"/>
+          <w:szCs w:val="24"/>
+        </w:rPr>
+        <w:t>/or</w:t>
+      </w:r>
+      <w:r>
+        <w:rPr>
+          <w:sz w:val="24"/>
+          <w:szCs w:val="24"/>
+        </w:rPr>
+        <w:t xml:space="preserve"> Research Question</w:t>
+      </w:r>
+      <w:bookmarkEnd w:id="2"/>
+    </w:p>
+    <w:p>
+      <w:pPr>
+        <w:pStyle w:val="ReportGuidelines"/>
+      </w:pPr>
+      <w:r>
+        <w:t xml:space="preserve">The purpose of this project is to create a framework for constructing a reinforced learning algorithm from an entirely </w:t>
+      </w:r>
+      <w:r>
+        <w:t>new game from the ground up.</w:t>
+      </w:r>
+      <w:r>
+        <w:t xml:space="preserve"> This will allow me to experiment with the environment the algorithm </w:t>
+      </w:r>
+      <w:r>
+        <w:t>is present in and create new challenges for it to overcome.</w:t>
+      </w:r>
+    </w:p>
+    <w:p>
+      <w:pPr>
+        <w:pStyle w:val="ReportGuidelines"/>
+      </w:pPr>
+    </w:p>
+    <w:p>
+      <w:pPr>
+        <w:pStyle w:val="ReportGuidelines"/>
+        <w:rPr>
+          <w:szCs w:val="24"/>
+        </w:rPr>
+      </w:pPr>
+      <w:r>
+        <w:t>Replace this text with an appropriate Project Introduction.</w:t>
+      </w:r>
+    </w:p>
+    <w:p>
+      <w:pPr>
+        <w:pStyle w:val="ReportGuidelines"/>
+      </w:pPr>
+      <w:r>
+        <w:t>Present relevant background or contextual material and define any terms or concepts when necessary.</w:t>
+      </w:r>
+    </w:p>
+    <w:p>
+      <w:pPr>
+        <w:pStyle w:val="ReportGuidelines"/>
+      </w:pPr>
+      <w:r>
+        <w:t xml:space="preserve">Here you present to the audience what you are doing and why it is important. </w:t>
+      </w:r>
+      <w:r>
+        <w:t>In essence, please provide an i</w:t>
+      </w:r>
+      <w:r>
+        <w:t xml:space="preserve">ntroduction to the project, why was it chosen, the potential impact of this research. </w:t>
+      </w:r>
+      <w:r>
+        <w:t>Y</w:t>
+      </w:r>
+      <w:r>
+        <w:t xml:space="preserve">ou </w:t>
+      </w:r>
+      <w:r>
+        <w:t xml:space="preserve">should </w:t>
+      </w:r>
+      <w:r>
+        <w:t xml:space="preserve">state a research question (if any) and </w:t>
+      </w:r>
+      <w:r>
+        <w:t xml:space="preserve">present </w:t>
+      </w:r>
+      <w:r>
+        <w:t xml:space="preserve">the </w:t>
+      </w:r>
+      <w:r>
+        <w:t>project objectives</w:t>
+      </w:r>
+      <w:r>
+        <w:t>. This will most likely be a concrete question probably from one specific area, such as AI, Networking, Graphics etc.</w:t>
+      </w:r>
+    </w:p>
+    <w:p>
+      <w:pPr>
+        <w:pStyle w:val="ReportGuidelines"/>
+      </w:pPr>
+      <w:r>
+        <w:t xml:space="preserve">E.g., Research Question </w:t>
+      </w:r>
+      <w:r>
+        <w:t>Example (Networking): What is the effect of threshold size in the dead reckoning approach on player performance and player experience?</w:t>
+      </w:r>
+    </w:p>
+    <w:p>
+      <w:pPr>
+        <w:pStyle w:val="ReportGuidelines"/>
+      </w:pPr>
+    </w:p>
+    <w:p>
+      <w:pPr>
+        <w:pStyle w:val="ReportGuidelines"/>
+      </w:pPr>
+      <w:r>
+        <w:lastRenderedPageBreak/>
+        <w:t xml:space="preserve">Summarize </w:t>
+      </w:r>
+      <w:r>
+        <w:t>the main contributions of the project.</w:t>
+      </w:r>
+    </w:p>
+    <w:p>
+      <w:pPr>
+        <w:pStyle w:val="Heading1"/>
+        <w:rPr>
+          <w:sz w:val="24"/>
+          <w:szCs w:val="24"/>
+        </w:rPr>
+      </w:pPr>
+      <w:bookmarkStart w:id="3" w:name="_Toc54714376"/>
+      <w:r>
+        <w:rPr>
+          <w:sz w:val="24"/>
+          <w:szCs w:val="24"/>
+        </w:rPr>
+        <w:t>Literature Review</w:t>
+      </w:r>
+      <w:bookmarkEnd w:id="3"/>
+    </w:p>
+    <w:p>
+      <w:pPr>
+        <w:pStyle w:val="Heading2"/>
+      </w:pPr>
+      <w:r>
+        <w:t>Artificial Intelligence and Learning Algorithms</w:t>
+      </w:r>
+    </w:p>
+    <w:p>
+      <w:r>
+        <w:t>The implementation of learning algorithms for expanding the research of artificial intelligence has woven its way into video games.</w:t>
+      </w:r>
+      <w:r>
+        <w:t xml:space="preserve"> With the cooperation between Blizzard entertainment and </w:t>
+      </w:r>
+      <w:proofErr w:type="spellStart"/>
+      <w:r>
+        <w:t>Deepmind</w:t>
+      </w:r>
+      <w:proofErr w:type="spellEnd"/>
+      <w:r>
+        <w:t>, they have developed the SC2LE (</w:t>
+      </w:r>
+      <w:proofErr w:type="spellStart"/>
+      <w:r>
+        <w:t>Starcraft</w:t>
+      </w:r>
+      <w:proofErr w:type="spellEnd"/>
+      <w:r>
+        <w:t xml:space="preserve"> 2 Learning Environment), a program that introduces a Reinforced Learning Algorithm into the complex and chaotic game. Though initially created in controlled “mini-game” environments, it has allowed</w:t>
+      </w:r>
+      <w:r>
+        <w:t xml:space="preserve"> other researchers to expand the scope of the algorithm to encompass the entire game. Different researchers have created AI Agents to compete against </w:t>
+      </w:r>
+      <w:proofErr w:type="spellStart"/>
+      <w:r>
+        <w:t>Starcraft</w:t>
+      </w:r>
+      <w:proofErr w:type="spellEnd"/>
+      <w:r>
+        <w:t xml:space="preserve"> 2’s built in cheat level built in AIs with great success.</w:t>
+      </w:r>
+    </w:p>
+    <w:p>
+      <w:r>
+        <w:tab/>
+      </w:r>
+    </w:p>
+    <w:p>
+      <w:pPr>
+        <w:pStyle w:val="Heading2"/>
+      </w:pPr>
+      <w:r>
+        <w:t>A new game environment</w:t>
+      </w:r>
+    </w:p>
     <w:p/>
-    <w:p>
-      <w:pPr>
-        <w:pStyle w:val="ReportGuidelines"/>
-        <w:rPr>
-          <w:szCs w:val="24"/>
-        </w:rPr>
-      </w:pPr>
-      <w:r>
-        <w:rPr>
-          <w:szCs w:val="24"/>
-        </w:rPr>
-        <w:t>Replace this text with an appropriate Project Abstract.</w:t>
-      </w:r>
-    </w:p>
-    <w:p>
-      <w:pPr>
-        <w:pStyle w:val="ReportGuidelines"/>
-        <w:rPr>
-          <w:szCs w:val="24"/>
-        </w:rPr>
-      </w:pPr>
-      <w:r>
-        <w:rPr>
-          <w:szCs w:val="24"/>
-        </w:rPr>
-        <w:t>This section should introduce the problem domain and clearly identify, justify and explain the solution(s) chosen. Care should be taken to ensure that the summary clearly demonstrates the writer’s expert under</w:t>
-      </w:r>
-      <w:r>
-        <w:rPr>
-          <w:szCs w:val="24"/>
-        </w:rPr>
-        <w:t>standing of the problem domain.</w:t>
-      </w:r>
-    </w:p>
-    <w:p>
-      <w:pPr>
-        <w:pStyle w:val="Heading1"/>
-        <w:rPr>
-          <w:sz w:val="24"/>
-          <w:szCs w:val="24"/>
-        </w:rPr>
-      </w:pPr>
-      <w:bookmarkStart w:id="2" w:name="_Toc54714375"/>
-      <w:r>
-        <w:rPr>
-          <w:sz w:val="24"/>
-          <w:szCs w:val="24"/>
-        </w:rPr>
-        <w:t>Project I</w:t>
-      </w:r>
-      <w:r>
-        <w:rPr>
-          <w:sz w:val="24"/>
-          <w:szCs w:val="24"/>
-        </w:rPr>
-        <w:t>ntroduction</w:t>
-      </w:r>
-      <w:r>
-        <w:rPr>
-          <w:sz w:val="24"/>
-          <w:szCs w:val="24"/>
-        </w:rPr>
-        <w:t xml:space="preserve"> and</w:t>
-      </w:r>
-      <w:r>
-        <w:rPr>
-          <w:sz w:val="24"/>
-          <w:szCs w:val="24"/>
-        </w:rPr>
-        <w:t>/or</w:t>
-      </w:r>
-      <w:r>
-        <w:rPr>
-          <w:sz w:val="24"/>
-          <w:szCs w:val="24"/>
-        </w:rPr>
-        <w:t xml:space="preserve"> Research Question</w:t>
-      </w:r>
-      <w:bookmarkEnd w:id="2"/>
-    </w:p>
-    <w:p>
-      <w:pPr>
-        <w:pStyle w:val="ReportGuidelines"/>
-        <w:rPr>
-          <w:szCs w:val="24"/>
-        </w:rPr>
-      </w:pPr>
-      <w:r>
-        <w:t>Replace this text with an appropriate Project Introduction.</w:t>
-      </w:r>
-    </w:p>
-    <w:p>
-      <w:pPr>
-        <w:pStyle w:val="ReportGuidelines"/>
-      </w:pPr>
-      <w:r>
-        <w:t>Present relevant background or contextual material and define any terms or concepts when necessary.</w:t>
-      </w:r>
-    </w:p>
-    <w:p>
-      <w:pPr>
-        <w:pStyle w:val="ReportGuidelines"/>
-      </w:pPr>
-      <w:r>
-        <w:t xml:space="preserve">Here you present to the audience what you are doing and why it is important. </w:t>
-      </w:r>
-      <w:r>
-        <w:t>In essence, please provide an i</w:t>
-      </w:r>
-      <w:r>
-        <w:t xml:space="preserve">ntroduction to the project, why was it chosen, the potential impact of this research. </w:t>
-      </w:r>
-      <w:r>
-        <w:t>Y</w:t>
-      </w:r>
-      <w:r>
-        <w:t xml:space="preserve">ou </w:t>
-      </w:r>
-      <w:r>
-        <w:t xml:space="preserve">should </w:t>
-      </w:r>
-      <w:r>
-        <w:t xml:space="preserve">state a research question (if any) and </w:t>
-      </w:r>
-      <w:r>
-        <w:t xml:space="preserve">present </w:t>
-      </w:r>
-      <w:r>
-        <w:t xml:space="preserve">the </w:t>
-      </w:r>
-      <w:r>
-        <w:t>project objectives</w:t>
-      </w:r>
-      <w:r>
-        <w:t>. This will most likely be a concrete question probably from one specific area, such as AI, Networking, Graphics etc.</w:t>
-      </w:r>
-    </w:p>
-    <w:p>
-      <w:pPr>
-        <w:pStyle w:val="ReportGuidelines"/>
-      </w:pPr>
-      <w:r>
-        <w:t xml:space="preserve">E.g., Research Question </w:t>
-      </w:r>
-      <w:r>
-        <w:t>Example (Networking): What is the effect of threshold size in the dead reckoning approach on player performance and player experience?</w:t>
-      </w:r>
-    </w:p>
-    <w:p>
-      <w:pPr>
-        <w:pStyle w:val="ReportGuidelines"/>
-      </w:pPr>
-    </w:p>
-    <w:p>
-      <w:pPr>
-        <w:pStyle w:val="ReportGuidelines"/>
-      </w:pPr>
-      <w:r>
-        <w:t xml:space="preserve">Summarize </w:t>
-      </w:r>
-      <w:r>
-        <w:t>the main contributions of the project.</w:t>
-      </w:r>
-    </w:p>
-    <w:p>
-      <w:pPr>
-        <w:pStyle w:val="Heading1"/>
-        <w:rPr>
-          <w:sz w:val="24"/>
-          <w:szCs w:val="24"/>
-        </w:rPr>
-      </w:pPr>
-      <w:bookmarkStart w:id="3" w:name="_Toc54714376"/>
-      <w:r>
-        <w:rPr>
-          <w:sz w:val="24"/>
-          <w:szCs w:val="24"/>
-        </w:rPr>
-        <w:t>Literature Review</w:t>
-      </w:r>
-      <w:bookmarkEnd w:id="3"/>
-    </w:p>
     <w:p>
       <w:pPr>
         <w:pStyle w:val="ReportGuidelines"/>
@@ -1324,7 +1504,6 @@
         </w:numPr>
       </w:pPr>
       <w:r>
-        <w:lastRenderedPageBreak/>
         <w:t xml:space="preserve">Describe </w:t>
       </w:r>
       <w:r>
@@ -1471,6 +1650,7 @@
     </w:p>
     <w:p>
       <w:r>
+        <w:lastRenderedPageBreak/>
         <w:t>Replace this text with Project Milestones.</w:t>
       </w:r>
     </w:p>
@@ -1578,7 +1758,6 @@
     </w:p>
     <w:p>
       <w:r>
-        <w:lastRenderedPageBreak/>
         <w:t>Indicate what might be some next steps to try (if a student next year was going to undertake a project in this area what might be an interesting thing for him/her to examine?).</w:t>
       </w:r>
     </w:p>
@@ -4157,7 +4336,6 @@
     <w:next w:val="Normal"/>
     <w:link w:val="Heading2Char"/>
     <w:uiPriority w:val="9"/>
-    <w:semiHidden/>
     <w:unhideWhenUsed/>
     <w:qFormat/>
     <w:rsid w:val="002D2FA5"/>
@@ -4337,7 +4515,6 @@
     <w:name w:val="Heading 2 Char"/>
     <w:link w:val="Heading2"/>
     <w:uiPriority w:val="9"/>
-    <w:semiHidden/>
     <w:rsid w:val="002D2FA5"/>
     <w:rPr>
       <w:rFonts w:ascii="Times New Roman" w:eastAsia="Times New Roman" w:hAnsi="Times New Roman" w:cs="Times New Roman"/>
@@ -4779,6 +4956,12 @@
 </file>
 
 <file path=customXml/item1.xml><?xml version="1.0" encoding="utf-8"?>
+<p:properties xmlns:p="http://schemas.microsoft.com/office/2006/metadata/properties" xmlns:xsi="http://www.w3.org/2001/XMLSchema-instance" xmlns:pc="http://schemas.microsoft.com/office/infopath/2007/PartnerControls">
+  <documentManagement/>
+</p:properties>
+</file>
+
+<file path=customXml/item2.xml><?xml version="1.0" encoding="utf-8"?>
 <?mso-contentType ?>
 <FormTemplates xmlns="http://schemas.microsoft.com/sharepoint/v3/contenttype/forms">
   <Display>DocumentLibraryForm</Display>
@@ -4787,17 +4970,7 @@
 </FormTemplates>
 </file>
 
-<file path=customXml/item2.xml><?xml version="1.0" encoding="utf-8"?>
-<p:properties xmlns:p="http://schemas.microsoft.com/office/2006/metadata/properties" xmlns:xsi="http://www.w3.org/2001/XMLSchema-instance" xmlns:pc="http://schemas.microsoft.com/office/infopath/2007/PartnerControls">
-  <documentManagement/>
-</p:properties>
-</file>
-
 <file path=customXml/item3.xml><?xml version="1.0" encoding="utf-8"?>
-<b:Sources xmlns:b="http://schemas.openxmlformats.org/officeDocument/2006/bibliography" xmlns="http://schemas.openxmlformats.org/officeDocument/2006/bibliography" SelectedStyle="\APASixthEditionOfficeOnline.xsl" StyleName="APA" Version="6"/>
-</file>
-
-<file path=customXml/item4.xml><?xml version="1.0" encoding="utf-8"?>
 <ct:contentTypeSchema xmlns:ct="http://schemas.microsoft.com/office/2006/metadata/contentType" xmlns:ma="http://schemas.microsoft.com/office/2006/metadata/properties/metaAttributes" ct:_="" ma:_="" ma:contentTypeName="Document" ma:contentTypeID="0x010100B4B3963D136B89489C303B1F134CDEFE" ma:contentTypeVersion="2" ma:contentTypeDescription="Create a new document." ma:contentTypeScope="" ma:versionID="308c9ae795ee33ed826f6ffffe232275">
   <xsd:schema xmlns:xsd="http://www.w3.org/2001/XMLSchema" xmlns:xs="http://www.w3.org/2001/XMLSchema" xmlns:p="http://schemas.microsoft.com/office/2006/metadata/properties" xmlns:ns2="3d09ae41-e7b8-4678-82ce-f613907bc86b" targetNamespace="http://schemas.microsoft.com/office/2006/metadata/properties" ma:root="true" ma:fieldsID="ae9e1e531943a4b87ea1040b939bb65d" ns2:_="">
     <xsd:import namespace="3d09ae41-e7b8-4678-82ce-f613907bc86b"/>
@@ -4929,15 +5102,11 @@
 </ct:contentTypeSchema>
 </file>
 
-<file path=customXml/itemProps1.xml><?xml version="1.0" encoding="utf-8"?>
-<ds:datastoreItem xmlns:ds="http://schemas.openxmlformats.org/officeDocument/2006/customXml" ds:itemID="{62938047-4573-473E-BF0E-290566D59595}">
-  <ds:schemaRefs>
-    <ds:schemaRef ds:uri="http://schemas.microsoft.com/sharepoint/v3/contenttype/forms"/>
-  </ds:schemaRefs>
-</ds:datastoreItem>
+<file path=customXml/item4.xml><?xml version="1.0" encoding="utf-8"?>
+<b:Sources xmlns:b="http://schemas.openxmlformats.org/officeDocument/2006/bibliography" xmlns="http://schemas.openxmlformats.org/officeDocument/2006/bibliography" SelectedStyle="\APASixthEditionOfficeOnline.xsl" StyleName="APA" Version="6"/>
 </file>
 
-<file path=customXml/itemProps2.xml><?xml version="1.0" encoding="utf-8"?>
+<file path=customXml/itemProps1.xml><?xml version="1.0" encoding="utf-8"?>
 <ds:datastoreItem xmlns:ds="http://schemas.openxmlformats.org/officeDocument/2006/customXml" ds:itemID="{B81975BD-F3A5-4B76-88D3-92416F194EA7}">
   <ds:schemaRefs>
     <ds:schemaRef ds:uri="http://schemas.microsoft.com/office/2006/metadata/properties"/>
@@ -4946,15 +5115,15 @@
 </ds:datastoreItem>
 </file>
 
-<file path=customXml/itemProps3.xml><?xml version="1.0" encoding="utf-8"?>
-<ds:datastoreItem xmlns:ds="http://schemas.openxmlformats.org/officeDocument/2006/customXml" ds:itemID="{2CDFF8FE-BF0C-42DA-AA01-C71B0B153D14}">
+<file path=customXml/itemProps2.xml><?xml version="1.0" encoding="utf-8"?>
+<ds:datastoreItem xmlns:ds="http://schemas.openxmlformats.org/officeDocument/2006/customXml" ds:itemID="{62938047-4573-473E-BF0E-290566D59595}">
   <ds:schemaRefs>
-    <ds:schemaRef ds:uri="http://schemas.openxmlformats.org/officeDocument/2006/bibliography"/>
+    <ds:schemaRef ds:uri="http://schemas.microsoft.com/sharepoint/v3/contenttype/forms"/>
   </ds:schemaRefs>
 </ds:datastoreItem>
 </file>
 
-<file path=customXml/itemProps4.xml><?xml version="1.0" encoding="utf-8"?>
+<file path=customXml/itemProps3.xml><?xml version="1.0" encoding="utf-8"?>
 <ds:datastoreItem xmlns:ds="http://schemas.openxmlformats.org/officeDocument/2006/customXml" ds:itemID="{2565A03E-28DF-494F-BAE7-C32272330B83}">
   <ds:schemaRefs>
     <ds:schemaRef ds:uri="http://schemas.microsoft.com/office/2006/metadata/contentType"/>
@@ -4970,4 +5139,12 @@
     <ds:schemaRef ds:uri="http://schemas.microsoft.com/internal/obd"/>
   </ds:schemaRefs>
 </ds:datastoreItem>
+</file>
+
+<file path=customXml/itemProps4.xml><?xml version="1.0" encoding="utf-8"?>
+<ds:datastoreItem xmlns:ds="http://schemas.openxmlformats.org/officeDocument/2006/customXml" ds:itemID="{2CDFF8FE-BF0C-42DA-AA01-C71B0B153D14}">
+  <ds:schemaRefs>
+    <ds:schemaRef ds:uri="http://schemas.openxmlformats.org/officeDocument/2006/bibliography"/>
+  </ds:schemaRefs>
+</ds:datastoreItem>
 </file>
</xml_diff>